<commit_message>
minor updates in file
</commit_message>
<xml_diff>
--- a/2. Studienjahr/4-Semester/AiKMS/AiKMS_IKBO-20-19_Moskovka_PR2.docx
+++ b/2. Studienjahr/4-Semester/AiKMS/AiKMS_IKBO-20-19_Moskovka_PR2.docx
@@ -1877,8 +1877,6 @@
             <w:r>
               <w:t>Закрытие счета в банке может включать снятие денег со счета</w:t>
             </w:r>
-            <w:bookmarkStart w:id="0" w:name="_GoBack"/>
-            <w:bookmarkEnd w:id="0"/>
           </w:p>
         </w:tc>
       </w:tr>
@@ -2849,7 +2847,19 @@
         <w:rPr>
           <w:sz w:val="28"/>
         </w:rPr>
-        <w:t>Были изучены основные элементы и правила построение диаграммы вариантов использования;</w:t>
+        <w:t>Были изучены основные элементы и правила построени</w:t>
+      </w:r>
+      <w:r>
+        <w:rPr>
+          <w:sz w:val="28"/>
+        </w:rPr>
+        <w:t xml:space="preserve">я </w:t>
+      </w:r>
+      <w:r>
+        <w:rPr>
+          <w:sz w:val="28"/>
+        </w:rPr>
+        <w:t>диаграммы вариантов использования;</w:t>
       </w:r>
     </w:p>
     <w:p>
@@ -2868,7 +2878,13 @@
         <w:rPr>
           <w:sz w:val="28"/>
         </w:rPr>
-        <w:t>Получен опыт построения диаграмм вариантов использования;</w:t>
+        <w:t>Был п</w:t>
+      </w:r>
+      <w:r>
+        <w:rPr>
+          <w:sz w:val="28"/>
+        </w:rPr>
+        <w:t>олучен опыт построения диаграмм вариантов использования;</w:t>
       </w:r>
     </w:p>
     <w:p>
@@ -2887,7 +2903,21 @@
         <w:rPr>
           <w:sz w:val="28"/>
         </w:rPr>
-        <w:t>Получен опыт анализа предметной области.</w:t>
+        <w:t>Был п</w:t>
+      </w:r>
+      <w:r>
+        <w:rPr>
+          <w:sz w:val="28"/>
+        </w:rPr>
+        <w:t>олучен опыт анализа предметной области.</w:t>
+      </w:r>
+      <w:bookmarkStart w:id="0" w:name="_GoBack"/>
+      <w:bookmarkEnd w:id="0"/>
+      <w:r>
+        <w:rPr>
+          <w:sz w:val="28"/>
+        </w:rPr>
+        <w:t xml:space="preserve"> </w:t>
       </w:r>
     </w:p>
     <w:sectPr>
@@ -3166,7 +3196,7 @@
     <w:lsdException w:name="Table Web 2" w:semiHidden="1" w:unhideWhenUsed="1"/>
     <w:lsdException w:name="Table Web 3" w:semiHidden="1" w:unhideWhenUsed="1"/>
     <w:lsdException w:name="Balloon Text" w:semiHidden="1" w:unhideWhenUsed="1"/>
-    <w:lsdException w:name="Table Grid" w:semiHidden="1" w:uiPriority="59" w:unhideWhenUsed="1"/>
+    <w:lsdException w:name="Table Grid" w:uiPriority="59"/>
     <w:lsdException w:name="Table Theme" w:semiHidden="1" w:unhideWhenUsed="1"/>
     <w:lsdException w:name="Placeholder Text" w:semiHidden="1"/>
     <w:lsdException w:name="No Spacing" w:uiPriority="1" w:qFormat="1"/>
@@ -3782,7 +3812,7 @@
 </file>
 
 <file path=customXml/itemProps1.xml><?xml version="1.0" encoding="utf-8"?>
-<ds:datastoreItem xmlns:ds="http://schemas.openxmlformats.org/officeDocument/2006/customXml" ds:itemID="{D782F713-5677-4B85-BF5C-700ABD53371C}">
+<ds:datastoreItem xmlns:ds="http://schemas.openxmlformats.org/officeDocument/2006/customXml" ds:itemID="{1CDFC605-E6AB-4711-9CF8-21F8F25529D2}">
   <ds:schemaRefs>
     <ds:schemaRef ds:uri="http://schemas.openxmlformats.org/officeDocument/2006/bibliography"/>
   </ds:schemaRefs>

</xml_diff>